<commit_message>
New resumes + few updates
</commit_message>
<xml_diff>
--- a/ntammana_resume.docx
+++ b/ntammana_resume.docx
@@ -6,8 +6,15 @@
       <w:pPr>
         <w:pStyle w:val="Name"/>
       </w:pPr>
-      <w:r>
-        <w:t>Neha Tammana</w:t>
+      <w:bookmarkStart w:id="0" w:name="_GoBack"/>
+      <w:bookmarkEnd w:id="0"/>
+      <w:proofErr w:type="spellStart"/>
+      <w:r>
+        <w:t>Neha</w:t>
+      </w:r>
+      <w:proofErr w:type="spellEnd"/>
+      <w:r>
+        <w:t xml:space="preserve"> Tammana</w:t>
       </w:r>
     </w:p>
     <w:p>
@@ -64,27 +71,7 @@
             <w:u w:val="none"/>
             <w:shd w:val="clear" w:color="auto" w:fill="F6F6F6"/>
           </w:rPr>
-          <w:t>am</w:t>
-        </w:r>
-        <w:r>
-          <w:rPr>
-            <w:rStyle w:val="Hyperlink"/>
-            <w:rFonts w:cs="Arial"/>
-            <w:color w:val="auto"/>
-            <w:u w:val="none"/>
-            <w:shd w:val="clear" w:color="auto" w:fill="F6F6F6"/>
-          </w:rPr>
-          <w:t>m</w:t>
-        </w:r>
-        <w:r>
-          <w:rPr>
-            <w:rStyle w:val="Hyperlink"/>
-            <w:rFonts w:cs="Arial"/>
-            <w:color w:val="auto"/>
-            <w:u w:val="none"/>
-            <w:shd w:val="clear" w:color="auto" w:fill="F6F6F6"/>
-          </w:rPr>
-          <w:t>ana</w:t>
+          <w:t>ammana</w:t>
         </w:r>
       </w:hyperlink>
     </w:p>
@@ -200,7 +187,39 @@
           <w:rFonts w:eastAsia="MS Mincho"/>
           <w:b/>
         </w:rPr>
-        <w:t>Software Developer at lululemon athletica: June 2016- Present</w:t>
+        <w:t xml:space="preserve">Software Developer at </w:t>
+      </w:r>
+      <w:proofErr w:type="spellStart"/>
+      <w:r>
+        <w:rPr>
+          <w:rFonts w:eastAsia="MS Mincho"/>
+          <w:b/>
+        </w:rPr>
+        <w:t>lululemon</w:t>
+      </w:r>
+      <w:proofErr w:type="spellEnd"/>
+      <w:r>
+        <w:rPr>
+          <w:rFonts w:eastAsia="MS Mincho"/>
+          <w:b/>
+        </w:rPr>
+        <w:t xml:space="preserve"> </w:t>
+      </w:r>
+      <w:proofErr w:type="spellStart"/>
+      <w:r>
+        <w:rPr>
+          <w:rFonts w:eastAsia="MS Mincho"/>
+          <w:b/>
+        </w:rPr>
+        <w:t>athletica</w:t>
+      </w:r>
+      <w:proofErr w:type="spellEnd"/>
+      <w:r>
+        <w:rPr>
+          <w:rFonts w:eastAsia="MS Mincho"/>
+          <w:b/>
+        </w:rPr>
+        <w:t>: June 2016- Present</w:t>
       </w:r>
     </w:p>
     <w:p>
@@ -252,87 +271,119 @@
         <w:rPr>
           <w:rFonts w:eastAsia="MS Mincho"/>
         </w:rPr>
-        <w:t>Projects include:</w:t>
+        <w:t xml:space="preserve">Developed </w:t>
+      </w:r>
+      <w:proofErr w:type="spellStart"/>
+      <w:r>
+        <w:rPr>
+          <w:rFonts w:eastAsia="MS Mincho"/>
+        </w:rPr>
+        <w:t>Omnichannel</w:t>
+      </w:r>
+      <w:proofErr w:type="spellEnd"/>
+      <w:r>
+        <w:rPr>
+          <w:rFonts w:eastAsia="MS Mincho"/>
+        </w:rPr>
+        <w:t xml:space="preserve"> middleware API services</w:t>
+      </w:r>
+      <w:r>
+        <w:rPr>
+          <w:rFonts w:eastAsia="MS Mincho"/>
+        </w:rPr>
+        <w:t xml:space="preserve"> (Java)</w:t>
+      </w:r>
+      <w:r>
+        <w:rPr>
+          <w:rFonts w:eastAsia="MS Mincho"/>
+        </w:rPr>
+        <w:t xml:space="preserve"> and web dashboard business tools</w:t>
+      </w:r>
+      <w:r>
+        <w:rPr>
+          <w:rFonts w:eastAsia="MS Mincho"/>
+        </w:rPr>
+        <w:t xml:space="preserve"> (Angular JS)</w:t>
       </w:r>
     </w:p>
     <w:p>
       <w:pPr>
         <w:pStyle w:val="BusinessNameDates"/>
         <w:numPr>
-          <w:ilvl w:val="1"/>
+          <w:ilvl w:val="0"/>
           <w:numId w:val="7"/>
         </w:numPr>
-        <w:ind w:left="1260"/>
-        <w:rPr>
-          <w:rFonts w:eastAsia="MS Mincho"/>
-          <w:b/>
-        </w:rPr>
-      </w:pPr>
-      <w:r>
-        <w:rPr>
-          <w:rFonts w:eastAsia="MS Mincho"/>
-        </w:rPr>
-        <w:t>Omnichannel API services and dashboard business tools</w:t>
+        <w:ind w:left="360"/>
+        <w:rPr>
+          <w:rFonts w:eastAsia="MS Mincho"/>
+          <w:b/>
+        </w:rPr>
+      </w:pPr>
+      <w:r>
+        <w:rPr>
+          <w:rFonts w:eastAsia="MS Mincho"/>
+        </w:rPr>
+        <w:t>Created an iOS application feature to allow streamlining in store processes</w:t>
       </w:r>
     </w:p>
     <w:p>
       <w:pPr>
         <w:pStyle w:val="BusinessNameDates"/>
         <w:numPr>
-          <w:ilvl w:val="1"/>
+          <w:ilvl w:val="0"/>
           <w:numId w:val="7"/>
         </w:numPr>
-        <w:ind w:left="1260"/>
-        <w:rPr>
-          <w:rFonts w:eastAsia="MS Mincho"/>
-          <w:b/>
-        </w:rPr>
-      </w:pPr>
-      <w:r>
-        <w:rPr>
-          <w:rFonts w:eastAsia="MS Mincho"/>
-        </w:rPr>
-        <w:t>iOS application feature to allow streamlining in store processes</w:t>
+        <w:ind w:left="360"/>
+        <w:rPr>
+          <w:rFonts w:eastAsia="MS Mincho"/>
+          <w:b/>
+        </w:rPr>
+      </w:pPr>
+      <w:r>
+        <w:rPr>
+          <w:rFonts w:eastAsia="MS Mincho"/>
+        </w:rPr>
+        <w:t>Built a second iOS application to integrate with third party applications for mobile printing to help store employees process orders (Objective-C)</w:t>
       </w:r>
     </w:p>
     <w:p>
       <w:pPr>
         <w:pStyle w:val="BusinessNameDates"/>
         <w:numPr>
-          <w:ilvl w:val="1"/>
+          <w:ilvl w:val="0"/>
           <w:numId w:val="7"/>
         </w:numPr>
-        <w:ind w:left="1260"/>
-        <w:rPr>
-          <w:rFonts w:eastAsia="MS Mincho"/>
-          <w:b/>
-        </w:rPr>
-      </w:pPr>
-      <w:r>
-        <w:rPr>
-          <w:rFonts w:eastAsia="MS Mincho"/>
-        </w:rPr>
-        <w:t>Website customer facing redesign of certain features</w:t>
+        <w:ind w:left="360"/>
+        <w:rPr>
+          <w:rFonts w:eastAsia="MS Mincho"/>
+          <w:b/>
+        </w:rPr>
+      </w:pPr>
+      <w:r>
+        <w:rPr>
+          <w:rFonts w:eastAsia="MS Mincho"/>
+        </w:rPr>
+        <w:t>Redesign customer facing website features</w:t>
       </w:r>
     </w:p>
     <w:p>
       <w:pPr>
         <w:pStyle w:val="BusinessNameDates"/>
         <w:numPr>
-          <w:ilvl w:val="1"/>
+          <w:ilvl w:val="0"/>
           <w:numId w:val="7"/>
         </w:numPr>
-        <w:ind w:left="1260"/>
-        <w:rPr>
-          <w:rFonts w:eastAsia="MS Mincho"/>
-          <w:b/>
-        </w:rPr>
-      </w:pPr>
-      <w:r>
-        <w:rPr>
-          <w:rFonts w:eastAsia="MS Mincho"/>
-        </w:rPr>
-        <w:t>Developed a API test framework to automate QA test cases and integrate in build processes</w:t>
+        <w:ind w:left="360"/>
+        <w:rPr>
+          <w:rFonts w:eastAsia="MS Mincho"/>
+          <w:b/>
+        </w:rPr>
+      </w:pPr>
+      <w:r>
+        <w:rPr>
+          <w:rFonts w:eastAsia="MS Mincho"/>
+        </w:rPr>
+        <w:t>Developed an API test framework to automate QA test cases to integrate with build processes</w:t>
       </w:r>
     </w:p>
     <w:p>
@@ -348,7 +399,23 @@
           <w:rFonts w:eastAsia="MS Mincho"/>
           <w:b/>
         </w:rPr>
-        <w:t xml:space="preserve">Internship at Scry Analytics: May 2015- </w:t>
+        <w:t xml:space="preserve">Internship at </w:t>
+      </w:r>
+      <w:proofErr w:type="spellStart"/>
+      <w:r>
+        <w:rPr>
+          <w:rFonts w:eastAsia="MS Mincho"/>
+          <w:b/>
+        </w:rPr>
+        <w:t>Scry</w:t>
+      </w:r>
+      <w:proofErr w:type="spellEnd"/>
+      <w:r>
+        <w:rPr>
+          <w:rFonts w:eastAsia="MS Mincho"/>
+          <w:b/>
+        </w:rPr>
+        <w:t xml:space="preserve"> Analytics: May 2015- </w:t>
       </w:r>
       <w:r>
         <w:rPr>
@@ -431,8 +498,16 @@
         <w:rPr>
           <w:rFonts w:eastAsia="MS Mincho"/>
         </w:rPr>
-        <w:t>Exposed to databases such as postgreSQL</w:t>
-      </w:r>
+        <w:t xml:space="preserve">Exposed to databases such as </w:t>
+      </w:r>
+      <w:proofErr w:type="spellStart"/>
+      <w:r>
+        <w:rPr>
+          <w:rFonts w:eastAsia="MS Mincho"/>
+        </w:rPr>
+        <w:t>postgreSQL</w:t>
+      </w:r>
+      <w:proofErr w:type="spellEnd"/>
     </w:p>
     <w:p>
       <w:pPr>
@@ -450,8 +525,16 @@
         <w:rPr>
           <w:rFonts w:eastAsia="MS Mincho"/>
         </w:rPr>
-        <w:t>Able to proficiently use editing and documenting systems such as Vim and LaTex</w:t>
-      </w:r>
+        <w:t xml:space="preserve">Able to proficiently use editing and documenting systems such as Vim and </w:t>
+      </w:r>
+      <w:proofErr w:type="spellStart"/>
+      <w:r>
+        <w:rPr>
+          <w:rFonts w:eastAsia="MS Mincho"/>
+        </w:rPr>
+        <w:t>LaTex</w:t>
+      </w:r>
+      <w:proofErr w:type="spellEnd"/>
     </w:p>
     <w:p>
       <w:pPr>
@@ -548,7 +631,21 @@
         <w:rPr>
           <w:rFonts w:eastAsia="MS Mincho"/>
         </w:rPr>
-        <w:t>Part of the ReachOut Team within the Leadership Team</w:t>
+        <w:t xml:space="preserve">Part of the </w:t>
+      </w:r>
+      <w:proofErr w:type="spellStart"/>
+      <w:r>
+        <w:rPr>
+          <w:rFonts w:eastAsia="MS Mincho"/>
+        </w:rPr>
+        <w:t>ReachOut</w:t>
+      </w:r>
+      <w:proofErr w:type="spellEnd"/>
+      <w:r>
+        <w:rPr>
+          <w:rFonts w:eastAsia="MS Mincho"/>
+        </w:rPr>
+        <w:t xml:space="preserve"> Team within the Leadership Team</w:t>
       </w:r>
     </w:p>
     <w:p>
@@ -629,7 +726,35 @@
         <w:rPr>
           <w:rFonts w:eastAsia="MS Mincho"/>
         </w:rPr>
-        <w:t>, Dr. Vivek Bhalla,</w:t>
+        <w:t xml:space="preserve">, Dr. </w:t>
+      </w:r>
+      <w:proofErr w:type="spellStart"/>
+      <w:r>
+        <w:rPr>
+          <w:rFonts w:eastAsia="MS Mincho"/>
+        </w:rPr>
+        <w:t>Vivek</w:t>
+      </w:r>
+      <w:proofErr w:type="spellEnd"/>
+      <w:r>
+        <w:rPr>
+          <w:rFonts w:eastAsia="MS Mincho"/>
+        </w:rPr>
+        <w:t xml:space="preserve"> </w:t>
+      </w:r>
+      <w:proofErr w:type="spellStart"/>
+      <w:r>
+        <w:rPr>
+          <w:rFonts w:eastAsia="MS Mincho"/>
+        </w:rPr>
+        <w:t>Bhalla</w:t>
+      </w:r>
+      <w:proofErr w:type="spellEnd"/>
+      <w:r>
+        <w:rPr>
+          <w:rFonts w:eastAsia="MS Mincho"/>
+        </w:rPr>
+        <w:t>,</w:t>
       </w:r>
       <w:r>
         <w:rPr>
@@ -700,7 +825,23 @@
         <w:spacing w:before="0" w:after="0"/>
       </w:pPr>
       <w:r>
-        <w:t>LinkedIn DevelopHer Hackday Finalist</w:t>
+        <w:t xml:space="preserve">LinkedIn </w:t>
+      </w:r>
+      <w:proofErr w:type="spellStart"/>
+      <w:r>
+        <w:t>DevelopHer</w:t>
+      </w:r>
+      <w:proofErr w:type="spellEnd"/>
+      <w:r>
+        <w:t xml:space="preserve"> </w:t>
+      </w:r>
+      <w:proofErr w:type="spellStart"/>
+      <w:r>
+        <w:t>Hackday</w:t>
+      </w:r>
+      <w:proofErr w:type="spellEnd"/>
+      <w:r>
+        <w:t xml:space="preserve"> Finalist</w:t>
       </w:r>
     </w:p>
     <w:p>
@@ -816,7 +957,23 @@
         <w:spacing w:before="0" w:after="0"/>
       </w:pPr>
       <w:r>
-        <w:t>Experience through major projects in C++, Javascript, Objective-C, Swift, Java, HTML, CSS, PHP. Documentation experience in LaTex.</w:t>
+        <w:t xml:space="preserve">Experience through major projects in C++, </w:t>
+      </w:r>
+      <w:proofErr w:type="spellStart"/>
+      <w:r>
+        <w:t>Javascript</w:t>
+      </w:r>
+      <w:proofErr w:type="spellEnd"/>
+      <w:r>
+        <w:t xml:space="preserve">, Objective-C, Swift, Java, HTML, CSS, PHP. Documentation experience in </w:t>
+      </w:r>
+      <w:proofErr w:type="spellStart"/>
+      <w:r>
+        <w:t>LaTex</w:t>
+      </w:r>
+      <w:proofErr w:type="spellEnd"/>
+      <w:r>
+        <w:t>.</w:t>
       </w:r>
     </w:p>
     <w:p>
@@ -1008,8 +1165,6 @@
         </w:rPr>
         <w:t>May 2016</w:t>
       </w:r>
-      <w:bookmarkStart w:id="0" w:name="_GoBack"/>
-      <w:bookmarkEnd w:id="0"/>
     </w:p>
     <w:sectPr>
       <w:headerReference w:type="even" r:id="rId10"/>
@@ -2888,7 +3043,7 @@
 </file>
 
 <file path=customXml/itemProps1.xml><?xml version="1.0" encoding="utf-8"?>
-<ds:datastoreItem xmlns:ds="http://schemas.openxmlformats.org/officeDocument/2006/customXml" ds:itemID="{93B707E7-8E99-FC47-8B8F-A43F72816C3A}">
+<ds:datastoreItem xmlns:ds="http://schemas.openxmlformats.org/officeDocument/2006/customXml" ds:itemID="{5383E51E-402E-4A42-93B1-1E3890449B77}">
   <ds:schemaRefs>
     <ds:schemaRef ds:uri="http://schemas.openxmlformats.org/officeDocument/2006/bibliography"/>
   </ds:schemaRefs>

</xml_diff>